<commit_message>
fix: story/GD-36 JsonTemplateContext jsonpath handling.
</commit_message>
<xml_diff>
--- a/docs-core/src/test/resources/templates/unittests/docx/contract_v09_hu-jsonpath.docx
+++ b/docs-core/src/test/resources/templates/unittests/docx/contract_v09_hu-jsonpath.docx
@@ -64,9 +64,9 @@
                   <o:lock v:ext="edit" aspectratio="t"/>
                 </v:shapetype>
                 <v:shape id="_x0000_i1025" type="#_x0000_t75" alt="" style="width:44.25pt;height:42.75pt;mso-width-percent:0;mso-height-percent:0;mso-width-percent:0;mso-height-percent:0" o:ole="">
-                  <v:imagedata r:id="rId7" o:title=""/>
+                  <v:imagedata r:id="rId6" o:title=""/>
                 </v:shape>
-                <o:OLEObject Type="Embed" ProgID="PBrush" ShapeID="_x0000_i1025" DrawAspect="Content" ObjectID="_1739944089" r:id="rId8"/>
+                <o:OLEObject Type="Embed" ProgID="PBrush" ShapeID="_x0000_i1025" DrawAspect="Content" ObjectID="_1740040030" r:id="rId7"/>
               </w:object>
             </w:r>
           </w:p>
@@ -116,6 +116,7 @@
               <w:t>(</w:t>
             </w:r>
             <w:proofErr w:type="spellStart"/>
+            <w:proofErr w:type="gramStart"/>
             <w:r>
               <w:rPr>
                 <w:rFonts w:ascii="Arial" w:hAnsi="Arial" w:cs="Arial"/>
@@ -144,6 +145,7 @@
               <w:t>doc.dmsUrl</w:t>
             </w:r>
             <w:proofErr w:type="spellEnd"/>
+            <w:proofErr w:type="gramEnd"/>
             <w:r>
               <w:rPr>
                 <w:rFonts w:ascii="Arial" w:hAnsi="Arial" w:cs="Arial"/>
@@ -254,6 +256,7 @@
               <w:t>(</w:t>
             </w:r>
             <w:proofErr w:type="spellStart"/>
+            <w:proofErr w:type="gramStart"/>
             <w:r>
               <w:rPr>
                 <w:sz w:val="20"/>
@@ -273,7 +276,15 @@
                 <w:sz w:val="20"/>
                 <w:lang w:val="en-US"/>
               </w:rPr>
-              <w:t>org.address.</w:t>
+              <w:t>org.address</w:t>
+            </w:r>
+            <w:proofErr w:type="gramEnd"/>
+            <w:r>
+              <w:rPr>
+                <w:sz w:val="20"/>
+                <w:lang w:val="en-US"/>
+              </w:rPr>
+              <w:t>.</w:t>
             </w:r>
             <w:r>
               <w:rPr>
@@ -316,12 +327,14 @@
               <w:rPr>
                 <w:rFonts w:asciiTheme="minorHAnsi" w:hAnsiTheme="minorHAnsi" w:cstheme="minorHAnsi"/>
                 <w:b/>
+                <w:lang w:val="en-US"/>
               </w:rPr>
             </w:pPr>
             <w:r>
               <w:rPr>
                 <w:sz w:val="10"/>
                 <w:szCs w:val="16"/>
+                <w:lang w:val="en-US"/>
               </w:rPr>
               <w:t>${</w:t>
             </w:r>
@@ -330,6 +343,7 @@
               <w:rPr>
                 <w:sz w:val="10"/>
                 <w:szCs w:val="16"/>
+                <w:lang w:val="en-US"/>
               </w:rPr>
               <w:t>createQRCode</w:t>
             </w:r>
@@ -338,6 +352,7 @@
               <w:rPr>
                 <w:sz w:val="10"/>
                 <w:szCs w:val="16"/>
+                <w:lang w:val="en-US"/>
               </w:rPr>
               <w:t>(</w:t>
             </w:r>
@@ -346,6 +361,7 @@
               <w:rPr>
                 <w:sz w:val="10"/>
                 <w:szCs w:val="16"/>
+                <w:lang w:val="en-US"/>
               </w:rPr>
               <w:t>jsonpath</w:t>
             </w:r>
@@ -354,14 +370,17 @@
               <w:rPr>
                 <w:sz w:val="10"/>
                 <w:szCs w:val="16"/>
+                <w:lang w:val="en-US"/>
               </w:rPr>
               <w:t>(</w:t>
             </w:r>
             <w:proofErr w:type="spellStart"/>
+            <w:proofErr w:type="gramStart"/>
             <w:r>
               <w:rPr>
                 <w:sz w:val="10"/>
                 <w:szCs w:val="16"/>
+                <w:lang w:val="en-US"/>
               </w:rPr>
               <w:t>ctx</w:t>
             </w:r>
@@ -369,6 +388,7 @@
               <w:rPr>
                 <w:sz w:val="10"/>
                 <w:szCs w:val="16"/>
+                <w:lang w:val="en-US"/>
               </w:rPr>
               <w:t>.</w:t>
             </w:r>
@@ -376,6 +396,7 @@
               <w:rPr>
                 <w:sz w:val="10"/>
                 <w:szCs w:val="16"/>
+                <w:lang w:val="en-US"/>
               </w:rPr>
               <w:t>doc.dmsUr</w:t>
             </w:r>
@@ -383,14 +404,17 @@
               <w:rPr>
                 <w:sz w:val="10"/>
                 <w:szCs w:val="16"/>
+                <w:lang w:val="en-US"/>
               </w:rPr>
               <w:t>l</w:t>
             </w:r>
             <w:proofErr w:type="spellEnd"/>
+            <w:proofErr w:type="gramEnd"/>
             <w:r>
               <w:rPr>
                 <w:sz w:val="10"/>
                 <w:szCs w:val="16"/>
+                <w:lang w:val="en-US"/>
               </w:rPr>
               <w:t>)</w:t>
             </w:r>
@@ -398,6 +422,7 @@
               <w:rPr>
                 <w:sz w:val="10"/>
                 <w:szCs w:val="16"/>
+                <w:lang w:val="en-US"/>
               </w:rPr>
               <w:t>, 32)}</w:t>
             </w:r>
@@ -610,17 +635,39 @@
         </w:rPr>
         <w:t xml:space="preserve">: </w:t>
       </w:r>
-      <w:hyperlink r:id="rId9" w:history="1">
-        <w:r>
-          <w:rPr>
-            <w:rFonts w:ascii="Arial" w:hAnsi="Arial" w:cs="Arial"/>
-            <w:sz w:val="20"/>
-            <w:szCs w:val="20"/>
-            <w:lang w:val="hu-HU"/>
-          </w:rPr>
-          <w:t>https://github.com/thombergs/docx-stamper</w:t>
-        </w:r>
-      </w:hyperlink>
+      <w:r>
+        <w:fldChar w:fldCharType="begin"/>
+      </w:r>
+      <w:r>
+        <w:rPr>
+          <w:lang w:val="hu-HU"/>
+        </w:rPr>
+        <w:instrText>HYPERLINK "https://github.com/thombergs/docx-stamper"</w:instrText>
+      </w:r>
+      <w:r>
+        <w:rPr>
+          <w:rFonts w:hint="eastAsia"/>
+        </w:rPr>
+        <w:fldChar w:fldCharType="separate"/>
+      </w:r>
+      <w:r>
+        <w:rPr>
+          <w:rFonts w:ascii="Arial" w:hAnsi="Arial" w:cs="Arial"/>
+          <w:sz w:val="20"/>
+          <w:szCs w:val="20"/>
+          <w:lang w:val="hu-HU"/>
+        </w:rPr>
+        <w:t>https://github.com/thombergs/docx-stamper</w:t>
+      </w:r>
+      <w:r>
+        <w:rPr>
+          <w:rFonts w:ascii="Arial" w:hAnsi="Arial" w:cs="Arial"/>
+          <w:sz w:val="20"/>
+          <w:szCs w:val="20"/>
+          <w:lang w:val="hu-HU"/>
+        </w:rPr>
+        <w:fldChar w:fldCharType="end"/>
+      </w:r>
       <w:r>
         <w:rPr>
           <w:rFonts w:ascii="Arial" w:hAnsi="Arial" w:cs="Arial"/>
@@ -1486,6 +1533,7 @@
         <w:t>(</w:t>
       </w:r>
       <w:proofErr w:type="spellStart"/>
+      <w:proofErr w:type="gramStart"/>
       <w:r>
         <w:rPr>
           <w:rFonts w:ascii="Arial" w:hAnsi="Arial" w:cs="Arial"/>
@@ -1511,7 +1559,17 @@
           <w:szCs w:val="20"/>
           <w:lang w:val="hu-HU"/>
         </w:rPr>
-        <w:t>contract.signDate</w:t>
+        <w:t>contract</w:t>
+      </w:r>
+      <w:proofErr w:type="gramEnd"/>
+      <w:r>
+        <w:rPr>
+          <w:rFonts w:ascii="Arial" w:hAnsi="Arial" w:cs="Arial"/>
+          <w:sz w:val="20"/>
+          <w:szCs w:val="20"/>
+          <w:lang w:val="hu-HU"/>
+        </w:rPr>
+        <w:t>.signDate</w:t>
       </w:r>
       <w:proofErr w:type="spellEnd"/>
       <w:r>
@@ -1550,6 +1608,9 @@
     <w:p>
       <w:pPr>
         <w:pStyle w:val="Jegyzetszveg"/>
+        <w:rPr>
+          <w:rFonts w:hint="eastAsia"/>
+        </w:rPr>
       </w:pPr>
       <w:r>
         <w:rPr>
@@ -1570,6 +1631,9 @@
     <w:p>
       <w:pPr>
         <w:pStyle w:val="Jegyzetszveg"/>
+        <w:rPr>
+          <w:rFonts w:hint="eastAsia"/>
+        </w:rPr>
       </w:pPr>
       <w:r>
         <w:rPr>
@@ -1590,6 +1654,9 @@
     <w:p>
       <w:pPr>
         <w:pStyle w:val="Jegyzetszveg"/>
+        <w:rPr>
+          <w:rFonts w:hint="eastAsia"/>
+        </w:rPr>
       </w:pPr>
       <w:r>
         <w:rPr>
@@ -1610,6 +1677,9 @@
     <w:p>
       <w:pPr>
         <w:pStyle w:val="Jegyzetszveg"/>
+        <w:rPr>
+          <w:rFonts w:hint="eastAsia"/>
+        </w:rPr>
       </w:pPr>
       <w:r>
         <w:rPr>
@@ -1630,6 +1700,9 @@
     <w:p>
       <w:pPr>
         <w:pStyle w:val="Jegyzetszveg"/>
+        <w:rPr>
+          <w:rFonts w:hint="eastAsia"/>
+        </w:rPr>
       </w:pPr>
       <w:r>
         <w:rPr>
@@ -1650,6 +1723,9 @@
     <w:p>
       <w:pPr>
         <w:pStyle w:val="Jegyzetszveg"/>
+        <w:rPr>
+          <w:rFonts w:hint="eastAsia"/>
+        </w:rPr>
       </w:pPr>
       <w:r>
         <w:rPr>
@@ -1917,7 +1993,7 @@
     <w:lsdException w:name="Table Web 2" w:semiHidden="1" w:unhideWhenUsed="1"/>
     <w:lsdException w:name="Table Web 3" w:semiHidden="1" w:unhideWhenUsed="1"/>
     <w:lsdException w:name="Balloon Text" w:semiHidden="1" w:unhideWhenUsed="1"/>
-    <w:lsdException w:name="Table Grid" w:semiHidden="1" w:uiPriority="39" w:unhideWhenUsed="1"/>
+    <w:lsdException w:name="Table Grid" w:uiPriority="39"/>
     <w:lsdException w:name="Table Theme" w:semiHidden="1" w:unhideWhenUsed="1"/>
     <w:lsdException w:name="Placeholder Text" w:semiHidden="1"/>
     <w:lsdException w:name="No Spacing" w:uiPriority="1" w:qFormat="1"/>
@@ -2765,16 +2841,4 @@
     </a:ext>
   </a:extLst>
 </a:theme>
-</file>
-
-<file path=customXml/item1.xml><?xml version="1.0" encoding="utf-8"?>
-<b:Sources xmlns:b="http://schemas.openxmlformats.org/officeDocument/2006/bibliography" xmlns="http://schemas.openxmlformats.org/officeDocument/2006/bibliography" SelectedStyle="\APASixthEditionOfficeOnline.xsl" StyleName="APA" Version="6"/>
-</file>
-
-<file path=customXml/itemProps1.xml><?xml version="1.0" encoding="utf-8"?>
-<ds:datastoreItem xmlns:ds="http://schemas.openxmlformats.org/officeDocument/2006/customXml" ds:itemID="{D9B0DE4B-6B5B-4250-88A3-EABEB3AD86E1}">
-  <ds:schemaRefs>
-    <ds:schemaRef ds:uri="http://schemas.openxmlformats.org/officeDocument/2006/bibliography"/>
-  </ds:schemaRefs>
-</ds:datastoreItem>
 </file>
</xml_diff>